<commit_message>
finished tests part 3
</commit_message>
<xml_diff>
--- a/Pre testing.docx
+++ b/Pre testing.docx
@@ -62,6 +62,9 @@
           <w:numId w:val="1"/>
         </w:numPr>
       </w:pPr>
+      <w:r>
+        <w:t>Functionality of game works</w:t>
+      </w:r>
     </w:p>
     <w:p>
       <w:r>
@@ -76,6 +79,21 @@
           <w:numId w:val="1"/>
         </w:numPr>
       </w:pPr>
+      <w:r>
+        <w:t>Winning a game still counts towards your losses</w:t>
+      </w:r>
+    </w:p>
+    <w:p>
+      <w:pPr>
+        <w:pStyle w:val="ListParagraph"/>
+        <w:numPr>
+          <w:ilvl w:val="0"/>
+          <w:numId w:val="1"/>
+        </w:numPr>
+      </w:pPr>
+      <w:r>
+        <w:t>See all bots button is not working</w:t>
+      </w:r>
     </w:p>
     <w:sectPr>
       <w:pgSz w:w="12240" w:h="15840"/>

</xml_diff>